<commit_message>
added conclusion to doc file
</commit_message>
<xml_diff>
--- a/Test Repports/Steppermotor water resolution.docx
+++ b/Test Repports/Steppermotor water resolution.docx
@@ -132,7 +132,6 @@
           <w:szCs w:val="80"/>
         </w:rPr>
       </w:pPr>
-      <w:proofErr w:type="spellStart"/>
       <w:r>
         <w:rPr>
           <w:b/>
@@ -140,48 +139,27 @@
           <w:sz w:val="80"/>
           <w:szCs w:val="80"/>
         </w:rPr>
-        <w:t>TestReport</w:t>
-      </w:r>
-      <w:proofErr w:type="spellEnd"/>
-      <w:r>
+        <w:t xml:space="preserve">TestReport </w:t>
+      </w:r>
+    </w:p>
+    <w:p>
+      <w:pPr>
+        <w:jc w:val="center"/>
         <w:rPr>
           <w:b/>
           <w:bCs/>
           <w:sz w:val="80"/>
           <w:szCs w:val="80"/>
         </w:rPr>
-        <w:t xml:space="preserve"> </w:t>
-      </w:r>
-    </w:p>
-    <w:p>
-      <w:pPr>
-        <w:jc w:val="center"/>
+      </w:pPr>
+      <w:r>
         <w:rPr>
           <w:b/>
           <w:bCs/>
           <w:sz w:val="80"/>
           <w:szCs w:val="80"/>
         </w:rPr>
-      </w:pPr>
-      <w:proofErr w:type="spellStart"/>
-      <w:r>
-        <w:rPr>
-          <w:b/>
-          <w:bCs/>
-          <w:sz w:val="80"/>
-          <w:szCs w:val="80"/>
-        </w:rPr>
-        <w:t>Steppermotor</w:t>
-      </w:r>
-      <w:proofErr w:type="spellEnd"/>
-      <w:r>
-        <w:rPr>
-          <w:b/>
-          <w:bCs/>
-          <w:sz w:val="80"/>
-          <w:szCs w:val="80"/>
-        </w:rPr>
-        <w:t xml:space="preserve"> water resolution</w:t>
+        <w:t>Steppermotor water resolution</w:t>
       </w:r>
     </w:p>
     <w:p>
@@ -1245,10 +1223,7 @@
           </w:tcPr>
           <w:p>
             <w:r>
-              <w:t xml:space="preserve">expected </w:t>
-            </w:r>
-            <w:r>
-              <w:t>drawbacks</w:t>
+              <w:t>expected drawbacks</w:t>
             </w:r>
           </w:p>
         </w:tc>
@@ -1273,16 +1248,7 @@
           </w:tcPr>
           <w:p>
             <w:r>
-              <w:t>Check</w:t>
-            </w:r>
-            <w:r>
-              <w:t xml:space="preserve"> water </w:t>
-            </w:r>
-            <w:r>
-              <w:t xml:space="preserve">flow </w:t>
-            </w:r>
-            <w:r>
-              <w:t>through observation in clear tube</w:t>
+              <w:t>Check water flow through observation in clear tube</w:t>
             </w:r>
           </w:p>
           <w:p/>
@@ -1447,13 +1413,8 @@
           <w:numId w:val="3"/>
         </w:numPr>
       </w:pPr>
-      <w:proofErr w:type="spellStart"/>
-      <w:r>
-        <w:t>Zaleae</w:t>
-      </w:r>
-      <w:proofErr w:type="spellEnd"/>
-      <w:r>
-        <w:t xml:space="preserve"> Logic 16 </w:t>
+      <w:r>
+        <w:t xml:space="preserve">Zaleae Logic 16 </w:t>
       </w:r>
     </w:p>
     <w:p>
@@ -1540,6 +1501,9 @@
     <w:p/>
     <w:p>
       <w:r>
+        <w:rPr>
+          <w:noProof/>
+        </w:rPr>
         <w:lastRenderedPageBreak/>
         <w:drawing>
           <wp:anchor distT="0" distB="0" distL="114300" distR="114300" simplePos="0" relativeHeight="251660288" behindDoc="0" locked="0" layoutInCell="1" allowOverlap="1" wp14:anchorId="01F2FF1C" wp14:editId="74403EEE">
@@ -1690,7 +1654,7 @@
                 <v:stroke joinstyle="miter"/>
                 <v:path gradientshapeok="t" o:connecttype="rect"/>
               </v:shapetype>
-              <v:shape id="Tekstvak 6" o:spid="_x0000_s1026" type="#_x0000_t202" style="position:absolute;margin-left:-42.05pt;margin-top:652.55pt;width:538.45pt;height:.05pt;z-index:251665408;visibility:visible;mso-wrap-style:square;mso-wrap-distance-left:9pt;mso-wrap-distance-top:0;mso-wrap-distance-right:9pt;mso-wrap-distance-bottom:0;mso-position-horizontal:absolute;mso-position-horizontal-relative:text;mso-position-vertical:absolute;mso-position-vertical-relative:text;v-text-anchor:top" o:gfxdata="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" stroked="f">
+              <v:shape id="Tekstvak 6" o:spid="_x0000_s1026" type="#_x0000_t202" style="position:absolute;margin-left:-42.05pt;margin-top:652.55pt;width:538.45pt;height:.05pt;z-index:251665408;visibility:visible;mso-wrap-style:square;mso-wrap-distance-left:9pt;mso-wrap-distance-top:0;mso-wrap-distance-right:9pt;mso-wrap-distance-bottom:0;mso-position-horizontal:absolute;mso-position-horizontal-relative:text;mso-position-vertical:absolute;mso-position-vertical-relative:text;v-text-anchor:top" o:gfxdata="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" stroked="f">
                 <v:textbox style="mso-fit-shape-to-text:t" inset="0,0,0,0">
                   <w:txbxContent>
                     <w:p>
@@ -1822,7 +1786,7 @@
           </mc:Choice>
           <mc:Fallback>
             <w:pict>
-              <v:shape w14:anchorId="33080A65" id="Tekstvak 5" o:spid="_x0000_s1027" type="#_x0000_t202" style="position:absolute;margin-left:-49.25pt;margin-top:399.25pt;width:551.55pt;height:.05pt;z-index:251663360;visibility:visible;mso-wrap-style:square;mso-wrap-distance-left:9pt;mso-wrap-distance-top:0;mso-wrap-distance-right:9pt;mso-wrap-distance-bottom:0;mso-position-horizontal:absolute;mso-position-horizontal-relative:text;mso-position-vertical:absolute;mso-position-vertical-relative:text;v-text-anchor:top" o:gfxdata="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" stroked="f">
+              <v:shape w14:anchorId="33080A65" id="Tekstvak 5" o:spid="_x0000_s1027" type="#_x0000_t202" style="position:absolute;margin-left:-49.25pt;margin-top:399.25pt;width:551.55pt;height:.05pt;z-index:251663360;visibility:visible;mso-wrap-style:square;mso-wrap-distance-left:9pt;mso-wrap-distance-top:0;mso-wrap-distance-right:9pt;mso-wrap-distance-bottom:0;mso-position-horizontal:absolute;mso-position-horizontal-relative:text;mso-position-vertical:absolute;mso-position-vertical-relative:text;v-text-anchor:top" o:gfxdata="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" stroked="f">
                 <v:textbox style="mso-fit-shape-to-text:t" inset="0,0,0,0">
                   <w:txbxContent>
                     <w:p>
@@ -1974,10 +1938,7 @@
               <w:t>Test</w:t>
             </w:r>
             <w:r>
-              <w:t xml:space="preserve"> </w:t>
-            </w:r>
-            <w:r>
-              <w:t>(water loop)</w:t>
+              <w:t xml:space="preserve"> (water loop)</w:t>
             </w:r>
           </w:p>
         </w:tc>
@@ -2234,10 +2195,7 @@
               <w:t>Test</w:t>
             </w:r>
             <w:r>
-              <w:t xml:space="preserve"> </w:t>
-            </w:r>
-            <w:r>
-              <w:t>(Scale)</w:t>
+              <w:t xml:space="preserve"> (Scale)</w:t>
             </w:r>
           </w:p>
         </w:tc>
@@ -2409,6 +2367,9 @@
           </w:tcPr>
           <w:p>
             <w:r>
+              <w:rPr>
+                <w:noProof/>
+              </w:rPr>
               <w:drawing>
                 <wp:inline distT="0" distB="0" distL="0" distR="0" wp14:anchorId="6FC86D96" wp14:editId="7721138B">
                   <wp:extent cx="1932940" cy="3405505"/>
@@ -2468,6 +2429,9 @@
         </w:rPr>
       </w:pPr>
       <w:r>
+        <w:rPr>
+          <w:noProof/>
+        </w:rPr>
         <w:drawing>
           <wp:anchor distT="0" distB="0" distL="114300" distR="114300" simplePos="0" relativeHeight="251666432" behindDoc="0" locked="0" layoutInCell="1" allowOverlap="1" wp14:anchorId="110FEB1C" wp14:editId="3315F4C5">
             <wp:simplePos x="0" y="0"/>
@@ -2557,6 +2521,18 @@
           <w:numId w:val="3"/>
         </w:numPr>
       </w:pPr>
+      <w:r>
+        <w:t xml:space="preserve">The water dispensing is quite accurate but I think that the mechanical part (the rollers on the tube) is </w:t>
+      </w:r>
+      <w:r>
+        <w:t xml:space="preserve">creating a inconsistency in the dispense. This is most likely not something that can be resolved easily, since this is how to pump works. </w:t>
+      </w:r>
+      <w:r>
+        <w:t>I suspect that the dispensing will become more unstable as the tube gets scratched time after time. Therefor I think it is wise to find an alternative pump or to use a flow sensor in combination with this pump (feedback) system.</w:t>
+      </w:r>
+      <w:r>
+        <w:t xml:space="preserve"> Another option is to use a syringe pump.</w:t>
+      </w:r>
     </w:p>
     <w:p>
       <w:pPr>
@@ -3484,6 +3460,7 @@
   <w:style w:type="character" w:default="1" w:styleId="Standaardalinea-lettertype">
     <w:name w:val="Default Paragraph Font"/>
     <w:uiPriority w:val="1"/>
+    <w:semiHidden/>
     <w:unhideWhenUsed/>
   </w:style>
   <w:style w:type="table" w:default="1" w:styleId="Standaardtabel">

</xml_diff>